<commit_message>
Word documentation for the project
</commit_message>
<xml_diff>
--- a/longDocs.docx
+++ b/longDocs.docx
@@ -57,6 +57,7 @@
           <w:sz w:val="24"/>
           <w:szCs w:val="24"/>
           <w:u w:val="single"/>
+          <w:lang w:val="en-US"/>
         </w:rPr>
       </w:pPr>
       <w:r>
@@ -66,6 +67,7 @@
           <w:sz w:val="24"/>
           <w:szCs w:val="24"/>
           <w:u w:val="single"/>
+          <w:lang w:val="en-US"/>
         </w:rPr>
         <w:t xml:space="preserve">Gustav Walter &amp; Emil </w:t>
       </w:r>
@@ -77,6 +79,7 @@
           <w:sz w:val="24"/>
           <w:szCs w:val="24"/>
           <w:u w:val="single"/>
+          <w:lang w:val="en-US"/>
         </w:rPr>
         <w:t>Hadås</w:t>
       </w:r>
@@ -107,7 +110,25 @@
           <w:szCs w:val="24"/>
           <w:lang w:val="en-US"/>
         </w:rPr>
-        <w:t>hat this project is about and what it can be used for. The plugin that we have built is a support ticket component that organization owners easily can include in their web application. But now you may ask</w:t>
+        <w:t>hat this project is about and what it can be used for. The plugin that we have built is a support ticket component that organization owners easily can include in their web application</w:t>
+      </w:r>
+      <w:r>
+        <w:rPr>
+          <w:rFonts w:ascii="Times New Roman" w:hAnsi="Times New Roman" w:cs="Times New Roman"/>
+          <w:sz w:val="24"/>
+          <w:szCs w:val="24"/>
+          <w:lang w:val="en-US"/>
+        </w:rPr>
+        <w:t xml:space="preserve"> using node package manager</w:t>
+      </w:r>
+      <w:r>
+        <w:rPr>
+          <w:rFonts w:ascii="Times New Roman" w:hAnsi="Times New Roman" w:cs="Times New Roman"/>
+          <w:sz w:val="24"/>
+          <w:szCs w:val="24"/>
+          <w:lang w:val="en-US"/>
+        </w:rPr>
+        <w:t>. But now you may ask</w:t>
       </w:r>
       <w:r>
         <w:rPr>
@@ -138,16 +159,6 @@
           <w:lang w:val="en-US"/>
         </w:rPr>
       </w:pPr>
-      <w:r>
-        <w:rPr>
-          <w:rFonts w:ascii="Times New Roman" w:hAnsi="Times New Roman" w:cs="Times New Roman"/>
-          <w:b/>
-          <w:sz w:val="24"/>
-          <w:szCs w:val="24"/>
-          <w:lang w:val="en-US"/>
-        </w:rPr>
-        <w:t>Solution:</w:t>
-      </w:r>
     </w:p>
     <w:p>
       <w:pPr>
@@ -312,7 +323,7 @@
         </w:rPr>
         <w:drawing>
           <wp:inline distT="0" distB="0" distL="0" distR="0">
-            <wp:extent cx="5095875" cy="4425828"/>
+            <wp:extent cx="5147945" cy="4425315"/>
             <wp:effectExtent l="0" t="0" r="0" b="0"/>
             <wp:docPr id="2" name="Bildobjekt 2" descr="https://i.gyazo.com/31116b4bdd9ac15fef85eb75d9fd4211.png"/>
             <wp:cNvGraphicFramePr>
@@ -343,7 +354,7 @@
                   <pic:spPr bwMode="auto">
                     <a:xfrm>
                       <a:off x="0" y="0"/>
-                      <a:ext cx="5130939" cy="4456282"/>
+                      <a:ext cx="5183987" cy="4456298"/>
                     </a:xfrm>
                     <a:prstGeom prst="rect">
                       <a:avLst/>
@@ -411,7 +422,43 @@
           <w:szCs w:val="24"/>
           <w:lang w:val="en-US"/>
         </w:rPr>
-        <w:t>We create an object that includes all the information that is accessible to us through the user agent. If you’re not familiar with the user agent, it is a request header. This way, we gather the data from the user</w:t>
+        <w:t>We create an object that includes all the information that is accessible to us through the</w:t>
+      </w:r>
+      <w:r>
+        <w:rPr>
+          <w:rFonts w:ascii="Times New Roman" w:hAnsi="Times New Roman" w:cs="Times New Roman"/>
+          <w:sz w:val="24"/>
+          <w:szCs w:val="24"/>
+          <w:lang w:val="en-US"/>
+        </w:rPr>
+        <w:t xml:space="preserve"> </w:t>
+      </w:r>
+      <w:r>
+        <w:rPr>
+          <w:rFonts w:ascii="Times New Roman" w:hAnsi="Times New Roman" w:cs="Times New Roman"/>
+          <w:sz w:val="24"/>
+          <w:szCs w:val="24"/>
+          <w:lang w:val="en-US"/>
+        </w:rPr>
+        <w:t>user agent. If you’re not familiar with the user agent</w:t>
+      </w:r>
+      <w:r>
+        <w:rPr>
+          <w:rFonts w:ascii="Times New Roman" w:hAnsi="Times New Roman" w:cs="Times New Roman"/>
+          <w:sz w:val="24"/>
+          <w:szCs w:val="24"/>
+          <w:lang w:val="en-US"/>
+        </w:rPr>
+        <w:t>s</w:t>
+      </w:r>
+      <w:r>
+        <w:rPr>
+          <w:rFonts w:ascii="Times New Roman" w:hAnsi="Times New Roman" w:cs="Times New Roman"/>
+          <w:sz w:val="24"/>
+          <w:szCs w:val="24"/>
+          <w:lang w:val="en-US"/>
+        </w:rPr>
+        <w:t>, it is a request header. This way, we gather the data from the user</w:t>
       </w:r>
       <w:r>
         <w:rPr>
@@ -610,7 +657,25 @@
           <w:szCs w:val="24"/>
           <w:lang w:val="en-US"/>
         </w:rPr>
-        <w:t xml:space="preserve">it’s not as simple as getting the font-size of the websites paragraph, but you actually have to calculate the accorded zoom-level together with the font-size. </w:t>
+        <w:t>it’s not as simple as getting the font-size of the websites paragraph</w:t>
+      </w:r>
+      <w:r>
+        <w:rPr>
+          <w:rFonts w:ascii="Times New Roman" w:hAnsi="Times New Roman" w:cs="Times New Roman"/>
+          <w:sz w:val="24"/>
+          <w:szCs w:val="24"/>
+          <w:lang w:val="en-US"/>
+        </w:rPr>
+        <w:t>s</w:t>
+      </w:r>
+      <w:r>
+        <w:rPr>
+          <w:rFonts w:ascii="Times New Roman" w:hAnsi="Times New Roman" w:cs="Times New Roman"/>
+          <w:sz w:val="24"/>
+          <w:szCs w:val="24"/>
+          <w:lang w:val="en-US"/>
+        </w:rPr>
+        <w:t xml:space="preserve">, but you actually have to calculate the accorded zoom-level together with the font-size. </w:t>
       </w:r>
       <w:r>
         <w:rPr>
@@ -653,7 +718,61 @@
           <w:szCs w:val="24"/>
           <w:lang w:val="en-US"/>
         </w:rPr>
-        <w:t xml:space="preserve">Third step is to take a screenshot so we can see what the issue is. For this we used a library called html2canvas, since this was way too much work to write ourselves. So what exactly is happening here? We take a screenshot of the whole body section and convert it into a canvas element. After that we convert the canvas to byte64 so we can store it in the object. After that we convert the byte64 back to an image and store it in the user-feedback folder. </w:t>
+        <w:t>Third step is to take a screenshot so we can see what the issue is. For this we used a library called html2canvas, since this was way too much work to write ourselves. So what exactly is happening here? We take a screenshot of the whole body section and convert it into a canvas element. After th</w:t>
+      </w:r>
+      <w:r>
+        <w:rPr>
+          <w:rFonts w:ascii="Times New Roman" w:hAnsi="Times New Roman" w:cs="Times New Roman"/>
+          <w:sz w:val="24"/>
+          <w:szCs w:val="24"/>
+          <w:lang w:val="en-US"/>
+        </w:rPr>
+        <w:t>at we convert the canvas to base</w:t>
+      </w:r>
+      <w:r>
+        <w:rPr>
+          <w:rFonts w:ascii="Times New Roman" w:hAnsi="Times New Roman" w:cs="Times New Roman"/>
+          <w:sz w:val="24"/>
+          <w:szCs w:val="24"/>
+          <w:lang w:val="en-US"/>
+        </w:rPr>
+        <w:t>64</w:t>
+      </w:r>
+      <w:r>
+        <w:rPr>
+          <w:rFonts w:ascii="Times New Roman" w:hAnsi="Times New Roman" w:cs="Times New Roman"/>
+          <w:sz w:val="24"/>
+          <w:szCs w:val="24"/>
+          <w:lang w:val="en-US"/>
+        </w:rPr>
+        <w:t xml:space="preserve"> encoding </w:t>
+      </w:r>
+      <w:r>
+        <w:rPr>
+          <w:rFonts w:ascii="Times New Roman" w:hAnsi="Times New Roman" w:cs="Times New Roman"/>
+          <w:sz w:val="24"/>
+          <w:szCs w:val="24"/>
+          <w:lang w:val="en-US"/>
+        </w:rPr>
+        <w:t>so we can store it in the objec</w:t>
+      </w:r>
+      <w:r>
+        <w:rPr>
+          <w:rFonts w:ascii="Times New Roman" w:hAnsi="Times New Roman" w:cs="Times New Roman"/>
+          <w:sz w:val="24"/>
+          <w:szCs w:val="24"/>
+          <w:lang w:val="en-US"/>
+        </w:rPr>
+        <w:t>t. After that we convert the bas</w:t>
+      </w:r>
+      <w:r>
+        <w:rPr>
+          <w:rFonts w:ascii="Times New Roman" w:hAnsi="Times New Roman" w:cs="Times New Roman"/>
+          <w:sz w:val="24"/>
+          <w:szCs w:val="24"/>
+          <w:lang w:val="en-US"/>
+        </w:rPr>
+        <w:t xml:space="preserve">e64 back to an image and store it in the user-feedback folder. </w:t>
       </w:r>
     </w:p>
     <w:p>
@@ -757,7 +876,16 @@
           <w:szCs w:val="24"/>
           <w:lang w:val="en-US"/>
         </w:rPr>
-        <w:t xml:space="preserve">The fifth step is to get the custom message that the user provided. If there is no message included, the object will not include empty text but instead simply say “No message included.” </w:t>
+        <w:t>The fifth step is to get the custom message that the user provided. If there is no message included, the object will not include empty text but instead si</w:t>
+      </w:r>
+      <w:r>
+        <w:rPr>
+          <w:rFonts w:ascii="Times New Roman" w:hAnsi="Times New Roman" w:cs="Times New Roman"/>
+          <w:sz w:val="24"/>
+          <w:szCs w:val="24"/>
+          <w:lang w:val="en-US"/>
+        </w:rPr>
+        <w:t xml:space="preserve">mply say “No message included.” </w:t>
       </w:r>
     </w:p>
     <w:p>
@@ -791,7 +919,43 @@
           <w:szCs w:val="24"/>
           <w:lang w:val="en-US"/>
         </w:rPr>
-        <w:t>The final step is to fetch a POST request to the backend that includes the object in a JSON format. After that we collect the data from the POST request and save it in our folder called user-feedback</w:t>
+        <w:t>The final step is to fetch a POST request to the b</w:t>
+      </w:r>
+      <w:r>
+        <w:rPr>
+          <w:rFonts w:ascii="Times New Roman" w:hAnsi="Times New Roman" w:cs="Times New Roman"/>
+          <w:sz w:val="24"/>
+          <w:szCs w:val="24"/>
+          <w:lang w:val="en-US"/>
+        </w:rPr>
+        <w:t xml:space="preserve">ackend that includes the object. </w:t>
+      </w:r>
+      <w:r>
+        <w:rPr>
+          <w:rFonts w:ascii="Times New Roman" w:hAnsi="Times New Roman" w:cs="Times New Roman"/>
+          <w:sz w:val="24"/>
+          <w:szCs w:val="24"/>
+          <w:lang w:val="en-US"/>
+        </w:rPr>
+        <w:t>After that we collect the data from the request and</w:t>
+      </w:r>
+      <w:r>
+        <w:rPr>
+          <w:rFonts w:ascii="Times New Roman" w:hAnsi="Times New Roman" w:cs="Times New Roman"/>
+          <w:sz w:val="24"/>
+          <w:szCs w:val="24"/>
+          <w:lang w:val="en-US"/>
+        </w:rPr>
+        <w:t xml:space="preserve"> convert it into JSON to</w:t>
+      </w:r>
+      <w:r>
+        <w:rPr>
+          <w:rFonts w:ascii="Times New Roman" w:hAnsi="Times New Roman" w:cs="Times New Roman"/>
+          <w:sz w:val="24"/>
+          <w:szCs w:val="24"/>
+          <w:lang w:val="en-US"/>
+        </w:rPr>
+        <w:t xml:space="preserve"> save it in our folder called user-feedback</w:t>
       </w:r>
       <w:r>
         <w:rPr>
@@ -801,202 +965,492 @@
           <w:lang w:val="en-US"/>
         </w:rPr>
         <w:t>.</w:t>
+      </w:r>
+      <w:r>
+        <w:rPr>
+          <w:rFonts w:ascii="Times New Roman" w:hAnsi="Times New Roman" w:cs="Times New Roman"/>
+          <w:sz w:val="24"/>
+          <w:szCs w:val="24"/>
+          <w:lang w:val="en-US"/>
+        </w:rPr>
+        <w:t xml:space="preserve"> This is what we have done in the example, although </w:t>
+      </w:r>
+      <w:r>
+        <w:rPr>
+          <w:rFonts w:ascii="Times New Roman" w:hAnsi="Times New Roman" w:cs="Times New Roman"/>
+          <w:sz w:val="24"/>
+          <w:szCs w:val="24"/>
+          <w:lang w:val="en-US"/>
+        </w:rPr>
+        <w:lastRenderedPageBreak/>
+        <w:t xml:space="preserve">remaking it into a library will lead to it only returning an object where the organization owner can chose what to do with the data. </w:t>
+      </w:r>
+    </w:p>
+    <w:p>
+      <w:pPr>
+        <w:pStyle w:val="Liststycke"/>
+        <w:rPr>
+          <w:rFonts w:ascii="Times New Roman" w:hAnsi="Times New Roman" w:cs="Times New Roman"/>
+          <w:sz w:val="24"/>
+          <w:szCs w:val="24"/>
+          <w:lang w:val="en-US"/>
+        </w:rPr>
+      </w:pPr>
+    </w:p>
+    <w:p>
+      <w:pPr>
+        <w:rPr>
+          <w:rFonts w:ascii="Times New Roman" w:hAnsi="Times New Roman" w:cs="Times New Roman"/>
+          <w:sz w:val="24"/>
+          <w:szCs w:val="24"/>
+          <w:lang w:val="en-US"/>
+        </w:rPr>
+      </w:pPr>
+      <w:r>
+        <w:rPr>
+          <w:rFonts w:ascii="Times New Roman" w:hAnsi="Times New Roman" w:cs="Times New Roman"/>
+          <w:sz w:val="24"/>
+          <w:szCs w:val="24"/>
+          <w:lang w:val="en-US"/>
+        </w:rPr>
+        <w:t>This was a brief summary of what the support form does.</w:t>
+      </w:r>
+    </w:p>
+    <w:p>
+      <w:pPr>
+        <w:rPr>
+          <w:rFonts w:ascii="Times New Roman" w:hAnsi="Times New Roman" w:cs="Times New Roman"/>
+          <w:b/>
+          <w:sz w:val="24"/>
+          <w:szCs w:val="24"/>
+          <w:lang w:val="en-US"/>
+        </w:rPr>
+      </w:pPr>
+    </w:p>
+    <w:p>
+      <w:pPr>
+        <w:rPr>
+          <w:rFonts w:ascii="Times New Roman" w:hAnsi="Times New Roman" w:cs="Times New Roman"/>
+          <w:sz w:val="24"/>
+          <w:szCs w:val="24"/>
+          <w:lang w:val="en-US"/>
+        </w:rPr>
+      </w:pPr>
+      <w:r>
+        <w:rPr>
+          <w:rFonts w:ascii="Times New Roman" w:hAnsi="Times New Roman" w:cs="Times New Roman"/>
+          <w:sz w:val="24"/>
+          <w:szCs w:val="24"/>
+          <w:lang w:val="en-US"/>
+        </w:rPr>
+        <w:t>Our audience is mainly users with disabilities.</w:t>
+      </w:r>
+      <w:r>
+        <w:rPr>
+          <w:rFonts w:ascii="Times New Roman" w:hAnsi="Times New Roman" w:cs="Times New Roman"/>
+          <w:sz w:val="24"/>
+          <w:szCs w:val="24"/>
+          <w:lang w:val="en-US"/>
+        </w:rPr>
+        <w:t xml:space="preserve"> This can include users that enable</w:t>
+      </w:r>
+      <w:r>
+        <w:rPr>
+          <w:rFonts w:ascii="Times New Roman" w:hAnsi="Times New Roman" w:cs="Times New Roman"/>
+          <w:sz w:val="24"/>
+          <w:szCs w:val="24"/>
+          <w:lang w:val="en-US"/>
+        </w:rPr>
+        <w:t xml:space="preserve"> tools for navigating through the site or people who zoom to a </w:t>
+      </w:r>
+      <w:r>
+        <w:rPr>
+          <w:rFonts w:ascii="Times New Roman" w:hAnsi="Times New Roman" w:cs="Times New Roman"/>
+          <w:sz w:val="24"/>
+          <w:szCs w:val="24"/>
+          <w:lang w:val="en-US"/>
+        </w:rPr>
+        <w:t xml:space="preserve">high value. Our main focus is to provide </w:t>
+      </w:r>
+      <w:r>
+        <w:rPr>
+          <w:rFonts w:ascii="Times New Roman" w:hAnsi="Times New Roman" w:cs="Times New Roman"/>
+          <w:sz w:val="24"/>
+          <w:szCs w:val="24"/>
+          <w:lang w:val="en-US"/>
+        </w:rPr>
+        <w:t xml:space="preserve">a simple way for </w:t>
+      </w:r>
+      <w:r>
+        <w:rPr>
+          <w:rFonts w:ascii="Times New Roman" w:hAnsi="Times New Roman" w:cs="Times New Roman"/>
+          <w:sz w:val="24"/>
+          <w:szCs w:val="24"/>
+          <w:lang w:val="en-US"/>
+        </w:rPr>
+        <w:t>users to give great feedback with</w:t>
+      </w:r>
+      <w:r>
+        <w:rPr>
+          <w:rFonts w:ascii="Times New Roman" w:hAnsi="Times New Roman" w:cs="Times New Roman"/>
+          <w:sz w:val="24"/>
+          <w:szCs w:val="24"/>
+          <w:lang w:val="en-US"/>
+        </w:rPr>
+        <w:t>out any complicated work.</w:t>
+      </w:r>
+    </w:p>
+    <w:p>
+      <w:pPr>
+        <w:rPr>
+          <w:rFonts w:ascii="Times New Roman" w:hAnsi="Times New Roman" w:cs="Times New Roman"/>
+          <w:b/>
+          <w:sz w:val="24"/>
+          <w:szCs w:val="24"/>
+          <w:lang w:val="en-US"/>
+        </w:rPr>
+      </w:pPr>
+    </w:p>
+    <w:p>
+      <w:pPr>
+        <w:rPr>
+          <w:rFonts w:ascii="Times New Roman" w:hAnsi="Times New Roman" w:cs="Times New Roman"/>
+          <w:sz w:val="24"/>
+          <w:szCs w:val="24"/>
+          <w:lang w:val="en-US"/>
+        </w:rPr>
+      </w:pPr>
+      <w:r>
+        <w:rPr>
+          <w:rFonts w:ascii="Times New Roman" w:hAnsi="Times New Roman" w:cs="Times New Roman"/>
+          <w:sz w:val="24"/>
+          <w:szCs w:val="24"/>
+          <w:lang w:val="en-US"/>
+        </w:rPr>
+        <w:t>What issues</w:t>
+      </w:r>
+      <w:r>
+        <w:rPr>
+          <w:rFonts w:ascii="Times New Roman" w:hAnsi="Times New Roman" w:cs="Times New Roman"/>
+          <w:sz w:val="24"/>
+          <w:szCs w:val="24"/>
+          <w:lang w:val="en-US"/>
+        </w:rPr>
+        <w:t xml:space="preserve"> will this component solve? F</w:t>
+      </w:r>
+      <w:r>
+        <w:rPr>
+          <w:rFonts w:ascii="Times New Roman" w:hAnsi="Times New Roman" w:cs="Times New Roman"/>
+          <w:sz w:val="24"/>
+          <w:szCs w:val="24"/>
+          <w:lang w:val="en-US"/>
+        </w:rPr>
+        <w:t>irst of all, it will solve the issue that people with impaired vision will be able to give great feedback witho</w:t>
+      </w:r>
+      <w:r>
+        <w:rPr>
+          <w:rFonts w:ascii="Times New Roman" w:hAnsi="Times New Roman" w:cs="Times New Roman"/>
+          <w:sz w:val="24"/>
+          <w:szCs w:val="24"/>
+          <w:lang w:val="en-US"/>
+        </w:rPr>
+        <w:t>ut any knowledge in technology. This</w:t>
+      </w:r>
+      <w:r>
+        <w:rPr>
+          <w:rFonts w:ascii="Times New Roman" w:hAnsi="Times New Roman" w:cs="Times New Roman"/>
+          <w:sz w:val="24"/>
+          <w:szCs w:val="24"/>
+          <w:lang w:val="en-US"/>
+        </w:rPr>
+        <w:t xml:space="preserve"> creates a</w:t>
+      </w:r>
+      <w:r>
+        <w:rPr>
+          <w:rFonts w:ascii="Times New Roman" w:hAnsi="Times New Roman" w:cs="Times New Roman"/>
+          <w:sz w:val="24"/>
+          <w:szCs w:val="24"/>
+          <w:lang w:val="en-US"/>
+        </w:rPr>
+        <w:t xml:space="preserve"> way</w:t>
+      </w:r>
+      <w:r>
+        <w:rPr>
+          <w:rFonts w:ascii="Times New Roman" w:hAnsi="Times New Roman" w:cs="Times New Roman"/>
+          <w:sz w:val="24"/>
+          <w:szCs w:val="24"/>
+          <w:lang w:val="en-US"/>
+        </w:rPr>
+        <w:t xml:space="preserve"> for everyone </w:t>
+      </w:r>
+      <w:r>
+        <w:rPr>
+          <w:rFonts w:ascii="Times New Roman" w:hAnsi="Times New Roman" w:cs="Times New Roman"/>
+          <w:sz w:val="24"/>
+          <w:szCs w:val="24"/>
+          <w:lang w:val="en-US"/>
+        </w:rPr>
+        <w:t xml:space="preserve">to give feedback. </w:t>
+      </w:r>
+    </w:p>
+    <w:p>
+      <w:pPr>
+        <w:rPr>
+          <w:rFonts w:ascii="Times New Roman" w:hAnsi="Times New Roman" w:cs="Times New Roman"/>
+          <w:sz w:val="24"/>
+          <w:szCs w:val="24"/>
+          <w:lang w:val="en-US"/>
+        </w:rPr>
+      </w:pPr>
+      <w:r>
+        <w:rPr>
+          <w:rFonts w:ascii="Times New Roman" w:hAnsi="Times New Roman" w:cs="Times New Roman"/>
+          <w:sz w:val="24"/>
+          <w:szCs w:val="24"/>
+          <w:lang w:val="en-US"/>
+        </w:rPr>
+        <w:t xml:space="preserve">But why would </w:t>
+      </w:r>
+      <w:r>
+        <w:rPr>
+          <w:rFonts w:ascii="Times New Roman" w:hAnsi="Times New Roman" w:cs="Times New Roman"/>
+          <w:i/>
+          <w:sz w:val="24"/>
+          <w:szCs w:val="24"/>
+          <w:lang w:val="en-US"/>
+        </w:rPr>
+        <w:t xml:space="preserve">you </w:t>
+      </w:r>
+      <w:r>
+        <w:rPr>
+          <w:rFonts w:ascii="Times New Roman" w:hAnsi="Times New Roman" w:cs="Times New Roman"/>
+          <w:sz w:val="24"/>
+          <w:szCs w:val="24"/>
+          <w:lang w:val="en-US"/>
+        </w:rPr>
+        <w:t>want to have this support ticket component?</w:t>
+      </w:r>
+      <w:r>
+        <w:rPr>
+          <w:rFonts w:ascii="Times New Roman" w:hAnsi="Times New Roman" w:cs="Times New Roman"/>
+          <w:sz w:val="24"/>
+          <w:szCs w:val="24"/>
+          <w:lang w:val="en-US"/>
+        </w:rPr>
+        <w:t xml:space="preserve"> The most common reasons that we heard from users that we have asked is that it solves the </w:t>
+      </w:r>
+      <w:r>
+        <w:rPr>
+          <w:rFonts w:ascii="Times New Roman" w:hAnsi="Times New Roman" w:cs="Times New Roman"/>
+          <w:sz w:val="24"/>
+          <w:szCs w:val="24"/>
+          <w:lang w:val="en-US"/>
+        </w:rPr>
+        <w:t>issue</w:t>
+      </w:r>
+      <w:r>
+        <w:rPr>
+          <w:rFonts w:ascii="Times New Roman" w:hAnsi="Times New Roman" w:cs="Times New Roman"/>
+          <w:sz w:val="24"/>
+          <w:szCs w:val="24"/>
+          <w:lang w:val="en-US"/>
+        </w:rPr>
+        <w:t xml:space="preserve"> </w:t>
+      </w:r>
+      <w:r>
+        <w:rPr>
+          <w:rFonts w:ascii="Times New Roman" w:hAnsi="Times New Roman" w:cs="Times New Roman"/>
+          <w:sz w:val="24"/>
+          <w:szCs w:val="24"/>
+          <w:lang w:val="en-US"/>
+        </w:rPr>
+        <w:t xml:space="preserve">about accessibility feedback. </w:t>
+      </w:r>
+      <w:r>
+        <w:rPr>
+          <w:rFonts w:ascii="Times New Roman" w:hAnsi="Times New Roman" w:cs="Times New Roman"/>
+          <w:sz w:val="24"/>
+          <w:szCs w:val="24"/>
+          <w:lang w:val="en-US"/>
+        </w:rPr>
+        <w:t xml:space="preserve">Everyone can’t be an expert in accessibility, it would be great but it’s not possible. That is why I think a way for users to give support would solve a small part of this. </w:t>
+      </w:r>
+    </w:p>
+    <w:p>
+      <w:pPr>
+        <w:rPr>
+          <w:rFonts w:ascii="Times New Roman" w:hAnsi="Times New Roman" w:cs="Times New Roman"/>
+          <w:b/>
+          <w:sz w:val="24"/>
+          <w:szCs w:val="24"/>
+          <w:lang w:val="en-US"/>
+        </w:rPr>
+      </w:pPr>
+    </w:p>
+    <w:p>
+      <w:pPr>
+        <w:rPr>
+          <w:rFonts w:ascii="Times New Roman" w:hAnsi="Times New Roman" w:cs="Times New Roman"/>
+          <w:sz w:val="24"/>
+          <w:szCs w:val="24"/>
+          <w:lang w:val="en-US"/>
+        </w:rPr>
+      </w:pPr>
+      <w:r>
+        <w:rPr>
+          <w:rFonts w:ascii="Times New Roman" w:hAnsi="Times New Roman" w:cs="Times New Roman"/>
+          <w:sz w:val="24"/>
+          <w:szCs w:val="24"/>
+          <w:lang w:val="en-US"/>
+        </w:rPr>
+        <w:t xml:space="preserve">There are several parameters of the solution. The first one is the user, for this to work we obviously have to get people to be on the site so they can find issues. Their main goal on the site might not be to find bugs, but if they find any I think it is important for the user to be able to give feedback. </w:t>
+      </w:r>
+    </w:p>
+    <w:p>
+      <w:pPr>
+        <w:rPr>
+          <w:rFonts w:ascii="Times New Roman" w:hAnsi="Times New Roman" w:cs="Times New Roman"/>
+          <w:sz w:val="24"/>
+          <w:szCs w:val="24"/>
+          <w:lang w:val="en-US"/>
+        </w:rPr>
+      </w:pPr>
+      <w:r>
+        <w:rPr>
+          <w:rFonts w:ascii="Times New Roman" w:hAnsi="Times New Roman" w:cs="Times New Roman"/>
+          <w:sz w:val="24"/>
+          <w:szCs w:val="24"/>
+          <w:lang w:val="en-US"/>
+        </w:rPr>
+        <w:t xml:space="preserve">The second one is the organization owner, it has to be someone that is interested to making the web accessible.  If we get a request about an issue, it has to be someone willing to solve it. This is why it’s important to spread the message about accessibility on the web. </w:t>
+      </w:r>
+    </w:p>
+    <w:p>
+      <w:pPr>
+        <w:rPr>
+          <w:rFonts w:ascii="Times New Roman" w:hAnsi="Times New Roman" w:cs="Times New Roman"/>
+          <w:sz w:val="24"/>
+          <w:szCs w:val="24"/>
+          <w:lang w:val="en-US"/>
+        </w:rPr>
+      </w:pPr>
+      <w:r>
+        <w:rPr>
+          <w:rFonts w:ascii="Times New Roman" w:hAnsi="Times New Roman" w:cs="Times New Roman"/>
+          <w:sz w:val="24"/>
+          <w:szCs w:val="24"/>
+          <w:lang w:val="en-US"/>
+        </w:rPr>
+        <w:t xml:space="preserve">The third one is the </w:t>
+      </w:r>
+      <w:r>
+        <w:rPr>
+          <w:rFonts w:ascii="Times New Roman" w:hAnsi="Times New Roman" w:cs="Times New Roman"/>
+          <w:sz w:val="24"/>
+          <w:szCs w:val="24"/>
+          <w:lang w:val="en-US"/>
+        </w:rPr>
+        <w:t xml:space="preserve">developer. If the developer is comfortable in working with Node.JS and have a basic understanding on how components work, everyone can implement it in their site. After that they need to decide what to do with the data that the users provide. </w:t>
+      </w:r>
+    </w:p>
+    <w:p>
+      <w:pPr>
+        <w:rPr>
+          <w:rFonts w:ascii="Times New Roman" w:hAnsi="Times New Roman" w:cs="Times New Roman"/>
+          <w:sz w:val="24"/>
+          <w:szCs w:val="24"/>
+          <w:lang w:val="en-US"/>
+        </w:rPr>
+      </w:pPr>
+      <w:r>
+        <w:rPr>
+          <w:rFonts w:ascii="Times New Roman" w:hAnsi="Times New Roman" w:cs="Times New Roman"/>
+          <w:sz w:val="24"/>
+          <w:szCs w:val="24"/>
+          <w:lang w:val="en-US"/>
+        </w:rPr>
+        <w:t>This might of course be able to rewrite to other languages such as Python but that would take quite a while.</w:t>
+      </w:r>
+    </w:p>
+    <w:p>
+      <w:pPr>
+        <w:rPr>
+          <w:rFonts w:ascii="Times New Roman" w:hAnsi="Times New Roman" w:cs="Times New Roman"/>
+          <w:b/>
+          <w:sz w:val="24"/>
+          <w:szCs w:val="24"/>
+          <w:lang w:val="en-US"/>
+        </w:rPr>
+      </w:pPr>
+    </w:p>
+    <w:p>
+      <w:pPr>
+        <w:rPr>
+          <w:rFonts w:ascii="Times New Roman" w:hAnsi="Times New Roman" w:cs="Times New Roman"/>
+          <w:sz w:val="24"/>
+          <w:szCs w:val="24"/>
+          <w:lang w:val="en-US"/>
+        </w:rPr>
+      </w:pPr>
+      <w:r>
+        <w:rPr>
+          <w:rFonts w:ascii="Times New Roman" w:hAnsi="Times New Roman" w:cs="Times New Roman"/>
+          <w:sz w:val="24"/>
+          <w:szCs w:val="24"/>
+          <w:lang w:val="en-US"/>
+        </w:rPr>
+        <w:t>So to make a quick summary, this is a solution for organization owners that don’t have a lot of experience in accessibility. It would provide a solution for users to easily give feedback</w:t>
+      </w:r>
+      <w:r>
+        <w:rPr>
+          <w:rFonts w:ascii="Times New Roman" w:hAnsi="Times New Roman" w:cs="Times New Roman"/>
+          <w:sz w:val="24"/>
+          <w:szCs w:val="24"/>
+          <w:lang w:val="en-US"/>
+        </w:rPr>
+        <w:t xml:space="preserve"> and a way for developers to replicate an issue that the user is experiencing. This way</w:t>
+      </w:r>
+      <w:r>
+        <w:rPr>
+          <w:rFonts w:ascii="Times New Roman" w:hAnsi="Times New Roman" w:cs="Times New Roman"/>
+          <w:sz w:val="24"/>
+          <w:szCs w:val="24"/>
+          <w:lang w:val="en-US"/>
+        </w:rPr>
+        <w:t xml:space="preserve"> we can create a mo</w:t>
+      </w:r>
+      <w:r>
+        <w:rPr>
+          <w:rFonts w:ascii="Times New Roman" w:hAnsi="Times New Roman" w:cs="Times New Roman"/>
+          <w:sz w:val="24"/>
+          <w:szCs w:val="24"/>
+          <w:lang w:val="en-US"/>
+        </w:rPr>
+        <w:t>re accessible web for everyone.</w:t>
+      </w:r>
+    </w:p>
+    <w:p>
+      <w:pPr>
+        <w:rPr>
+          <w:rFonts w:ascii="Times New Roman" w:hAnsi="Times New Roman" w:cs="Times New Roman"/>
+          <w:b/>
+          <w:sz w:val="24"/>
+          <w:szCs w:val="24"/>
+          <w:lang w:val="en-US"/>
+        </w:rPr>
+      </w:pPr>
+      <w:r>
+        <w:rPr>
+          <w:rFonts w:ascii="Times New Roman" w:hAnsi="Times New Roman" w:cs="Times New Roman"/>
+          <w:b/>
+          <w:sz w:val="24"/>
+          <w:szCs w:val="24"/>
+          <w:lang w:val="en-US"/>
+        </w:rPr>
+        <w:t>Gustav Walter &amp; Emil Hadås</w:t>
       </w:r>
       <w:bookmarkStart w:id="0" w:name="_GoBack"/>
       <w:bookmarkEnd w:id="0"/>
-    </w:p>
-    <w:p>
-      <w:pPr>
-        <w:rPr>
-          <w:rFonts w:ascii="Times New Roman" w:hAnsi="Times New Roman" w:cs="Times New Roman"/>
-          <w:sz w:val="24"/>
-          <w:szCs w:val="24"/>
-          <w:lang w:val="en-US"/>
-        </w:rPr>
-      </w:pPr>
-    </w:p>
-    <w:p>
-      <w:pPr>
-        <w:rPr>
-          <w:rFonts w:ascii="Times New Roman" w:hAnsi="Times New Roman" w:cs="Times New Roman"/>
-          <w:sz w:val="24"/>
-          <w:szCs w:val="24"/>
-          <w:lang w:val="en-US"/>
-        </w:rPr>
-      </w:pPr>
-    </w:p>
-    <w:p>
-      <w:pPr>
-        <w:rPr>
-          <w:rFonts w:ascii="Times New Roman" w:hAnsi="Times New Roman" w:cs="Times New Roman"/>
-          <w:sz w:val="24"/>
-          <w:szCs w:val="24"/>
-          <w:lang w:val="en-US"/>
-        </w:rPr>
-      </w:pPr>
-    </w:p>
-    <w:p>
-      <w:pPr>
-        <w:rPr>
-          <w:rFonts w:ascii="Times New Roman" w:hAnsi="Times New Roman" w:cs="Times New Roman"/>
-          <w:sz w:val="24"/>
-          <w:szCs w:val="24"/>
-          <w:lang w:val="en-US"/>
-        </w:rPr>
-      </w:pPr>
-    </w:p>
-    <w:p>
-      <w:pPr>
-        <w:rPr>
-          <w:rFonts w:ascii="Times New Roman" w:hAnsi="Times New Roman" w:cs="Times New Roman"/>
-          <w:sz w:val="24"/>
-          <w:szCs w:val="24"/>
-          <w:lang w:val="en-US"/>
-        </w:rPr>
-      </w:pPr>
-    </w:p>
-    <w:p>
-      <w:pPr>
-        <w:rPr>
-          <w:rFonts w:ascii="Times New Roman" w:hAnsi="Times New Roman" w:cs="Times New Roman"/>
-          <w:sz w:val="24"/>
-          <w:szCs w:val="24"/>
-          <w:lang w:val="en-US"/>
-        </w:rPr>
-      </w:pPr>
-    </w:p>
-    <w:p>
-      <w:pPr>
-        <w:rPr>
-          <w:rFonts w:ascii="Times New Roman" w:hAnsi="Times New Roman" w:cs="Times New Roman"/>
-          <w:sz w:val="24"/>
-          <w:szCs w:val="24"/>
-          <w:lang w:val="en-US"/>
-        </w:rPr>
-      </w:pPr>
-    </w:p>
-    <w:p>
-      <w:pPr>
-        <w:rPr>
-          <w:rFonts w:ascii="Times New Roman" w:hAnsi="Times New Roman" w:cs="Times New Roman"/>
-          <w:sz w:val="24"/>
-          <w:szCs w:val="24"/>
-          <w:lang w:val="en-US"/>
-        </w:rPr>
-      </w:pPr>
-    </w:p>
-    <w:p>
-      <w:pPr>
-        <w:rPr>
-          <w:rFonts w:ascii="Times New Roman" w:hAnsi="Times New Roman" w:cs="Times New Roman"/>
-          <w:sz w:val="24"/>
-          <w:szCs w:val="24"/>
-          <w:lang w:val="en-US"/>
-        </w:rPr>
-      </w:pPr>
-    </w:p>
-    <w:p>
-      <w:pPr>
-        <w:rPr>
-          <w:rFonts w:ascii="Times New Roman" w:hAnsi="Times New Roman" w:cs="Times New Roman"/>
-          <w:sz w:val="24"/>
-          <w:szCs w:val="24"/>
-          <w:lang w:val="en-US"/>
-        </w:rPr>
-      </w:pPr>
-    </w:p>
-    <w:p>
-      <w:pPr>
-        <w:rPr>
-          <w:rFonts w:ascii="Times New Roman" w:hAnsi="Times New Roman" w:cs="Times New Roman"/>
-          <w:sz w:val="24"/>
-          <w:szCs w:val="24"/>
-          <w:lang w:val="en-US"/>
-        </w:rPr>
-      </w:pPr>
-    </w:p>
-    <w:p>
-      <w:pPr>
-        <w:rPr>
-          <w:rFonts w:ascii="Times New Roman" w:hAnsi="Times New Roman" w:cs="Times New Roman"/>
-          <w:sz w:val="24"/>
-          <w:szCs w:val="24"/>
-          <w:lang w:val="en-US"/>
-        </w:rPr>
-      </w:pPr>
-    </w:p>
-    <w:p>
-      <w:pPr>
-        <w:rPr>
-          <w:rFonts w:ascii="Times New Roman" w:hAnsi="Times New Roman" w:cs="Times New Roman"/>
-          <w:b/>
-          <w:sz w:val="24"/>
-          <w:szCs w:val="24"/>
-          <w:lang w:val="en-US"/>
-        </w:rPr>
-      </w:pPr>
-      <w:r>
-        <w:rPr>
-          <w:rFonts w:ascii="Times New Roman" w:hAnsi="Times New Roman" w:cs="Times New Roman"/>
-          <w:b/>
-          <w:sz w:val="24"/>
-          <w:szCs w:val="24"/>
-          <w:lang w:val="en-US"/>
-        </w:rPr>
-        <w:t>Audience:</w:t>
-      </w:r>
-    </w:p>
-    <w:p>
-      <w:pPr>
-        <w:rPr>
-          <w:rFonts w:ascii="Times New Roman" w:hAnsi="Times New Roman" w:cs="Times New Roman"/>
-          <w:b/>
-          <w:sz w:val="24"/>
-          <w:szCs w:val="24"/>
-          <w:lang w:val="en-US"/>
-        </w:rPr>
-      </w:pPr>
-      <w:r>
-        <w:rPr>
-          <w:rFonts w:ascii="Times New Roman" w:hAnsi="Times New Roman" w:cs="Times New Roman"/>
-          <w:b/>
-          <w:sz w:val="24"/>
-          <w:szCs w:val="24"/>
-          <w:lang w:val="en-US"/>
-        </w:rPr>
-        <w:t>Issues it will solve:</w:t>
-      </w:r>
-    </w:p>
-    <w:p>
-      <w:pPr>
-        <w:rPr>
-          <w:rFonts w:ascii="Times New Roman" w:hAnsi="Times New Roman" w:cs="Times New Roman"/>
-          <w:b/>
-          <w:sz w:val="24"/>
-          <w:szCs w:val="24"/>
-          <w:lang w:val="en-US"/>
-        </w:rPr>
-      </w:pPr>
-      <w:r>
-        <w:rPr>
-          <w:rFonts w:ascii="Times New Roman" w:hAnsi="Times New Roman" w:cs="Times New Roman"/>
-          <w:b/>
-          <w:sz w:val="24"/>
-          <w:szCs w:val="24"/>
-          <w:lang w:val="en-US"/>
-        </w:rPr>
-        <w:t>Parameters of the solution:</w:t>
-      </w:r>
-    </w:p>
-    <w:p>
-      <w:pPr>
-        <w:rPr>
-          <w:rFonts w:ascii="Times New Roman" w:hAnsi="Times New Roman" w:cs="Times New Roman"/>
-          <w:sz w:val="24"/>
-          <w:szCs w:val="24"/>
-          <w:lang w:val="en-US"/>
-        </w:rPr>
-      </w:pPr>
     </w:p>
     <w:p>
       <w:pPr>

</xml_diff>